<commit_message>
Updated Script and Created Structure Charts
</commit_message>
<xml_diff>
--- a/Script.docx
+++ b/Script.docx
@@ -42,12 +42,9 @@
           <w:sz w:val="28"/>
           <w:szCs w:val="28"/>
         </w:rPr>
-        <w:t>Writer’s Statement</w:t>
-      </w:r>
-    </w:p>
-    <w:p/>
-    <w:p>
-      <w:pPr>
+        <w:t xml:space="preserve">Initial </w:t>
+      </w:r>
+      <w:r>
         <w:rPr>
           <w:rFonts w:asciiTheme="majorHAnsi" w:hAnsiTheme="majorHAnsi"/>
           <w:b/>
@@ -55,108 +52,89 @@
           <w:sz w:val="28"/>
           <w:szCs w:val="28"/>
         </w:rPr>
-      </w:pPr>
-      <w:r>
-        <w:rPr>
-          <w:rFonts w:asciiTheme="majorHAnsi" w:hAnsiTheme="majorHAnsi"/>
+        <w:t>Planning</w:t>
+      </w:r>
+    </w:p>
+    <w:p>
+      <w:pPr>
+        <w:rPr>
+          <w:rFonts w:ascii="Segoe UI" w:hAnsi="Segoe UI" w:cs="Segoe UI"/>
+          <w:sz w:val="20"/>
+          <w:szCs w:val="20"/>
+        </w:rPr>
+      </w:pPr>
+      <w:r>
+        <w:rPr>
+          <w:rFonts w:ascii="Segoe UI" w:hAnsi="Segoe UI" w:cs="Segoe UI"/>
+          <w:sz w:val="20"/>
+          <w:szCs w:val="20"/>
+        </w:rPr>
+        <w:t xml:space="preserve">Before any programming could be completed to create the ‘Daily Chess Puzzle’ solution, planning first had to be completed. This is through an initial flowchart and various UI design sketches. The flowchart illustrates that upon the startup of the application, the base board is setup. Then the position FEN of the puzzle is read, with pieces generated accordingly. After the board has been setup, the conditions surrounding the puzzle is displayed, and the computer makes their move. It is only after those steps that the puzzle will start for the user. Now that the puzzle has started, if a square on the chessboard is clicked, the playing status of the puzzle is checked, and if </w:t>
+      </w:r>
+      <w:r>
+        <w:rPr>
+          <w:rFonts w:ascii="Segoe UI" w:hAnsi="Segoe UI" w:cs="Segoe UI"/>
+          <w:sz w:val="20"/>
+          <w:szCs w:val="20"/>
+        </w:rPr>
+        <w:t xml:space="preserve">the puzzle has not ended, the square will be checked to see if it contains any images. This is because images are used to display pieces and the available legal moves for the selected piece. If the square clicked is the same as the most recent click, then the legal moves will be clicked, and the pieces affected will be reset. If the square clicked is not the same as the previous </w:t>
+      </w:r>
+      <w:r>
+        <w:rPr>
+          <w:rFonts w:ascii="Segoe UI" w:hAnsi="Segoe UI" w:cs="Segoe UI"/>
+          <w:sz w:val="20"/>
+          <w:szCs w:val="20"/>
+        </w:rPr>
+        <w:t>click and</w:t>
+      </w:r>
+      <w:r>
+        <w:rPr>
+          <w:rFonts w:ascii="Segoe UI" w:hAnsi="Segoe UI" w:cs="Segoe UI"/>
+          <w:sz w:val="20"/>
+          <w:szCs w:val="20"/>
+        </w:rPr>
+        <w:t xml:space="preserve"> does not contain a tag saying “legal” or “capture”, then all legal moves for the selected piece is found and displayed.</w:t>
+      </w:r>
+      <w:r>
+        <w:rPr>
+          <w:rFonts w:ascii="Segoe UI" w:hAnsi="Segoe UI" w:cs="Segoe UI"/>
+          <w:sz w:val="20"/>
+          <w:szCs w:val="20"/>
+        </w:rPr>
+        <w:t xml:space="preserve"> If the square clicked does contain the tag of “legal”, then the previous legal moves are cleared from the board, and the selected piece is moved to </w:t>
+      </w:r>
+      <w:r>
+        <w:rPr>
+          <w:rFonts w:ascii="Segoe UI" w:hAnsi="Segoe UI" w:cs="Segoe UI"/>
+          <w:sz w:val="20"/>
+          <w:szCs w:val="20"/>
+        </w:rPr>
+        <w:t>its</w:t>
+      </w:r>
+      <w:r>
+        <w:rPr>
+          <w:rFonts w:ascii="Segoe UI" w:hAnsi="Segoe UI" w:cs="Segoe UI"/>
+          <w:sz w:val="20"/>
+          <w:szCs w:val="20"/>
+        </w:rPr>
+        <w:t xml:space="preserve"> new destination. If the square clicked contains the tag of “capture”, then the move is checked if it is the correct move according to the puzzle, and if it is the correct move, then the piece in question is captured. If the move is incorrect, then a strike is added. If the strike count reaches 3, then the game is lost. If all moves of the puzzle is completed before all 3 strikes have been accumulated, then the game is won.</w:t>
+      </w:r>
+    </w:p>
+    <w:p>
+      <w:pPr>
+        <w:rPr>
           <w:b/>
           <w:bCs/>
           <w:sz w:val="28"/>
           <w:szCs w:val="28"/>
         </w:rPr>
-        <w:t xml:space="preserve">Initial </w:t>
-      </w:r>
-      <w:r>
-        <w:rPr>
-          <w:rFonts w:asciiTheme="majorHAnsi" w:hAnsiTheme="majorHAnsi"/>
-          <w:b/>
-          <w:bCs/>
-          <w:sz w:val="28"/>
-          <w:szCs w:val="28"/>
-        </w:rPr>
-        <w:t>Planning</w:t>
-      </w:r>
-    </w:p>
-    <w:p>
-      <w:pPr>
-        <w:rPr>
-          <w:rFonts w:ascii="Segoe UI" w:hAnsi="Segoe UI" w:cs="Segoe UI"/>
-          <w:sz w:val="20"/>
-          <w:szCs w:val="20"/>
-        </w:rPr>
-      </w:pPr>
-      <w:r>
-        <w:rPr>
-          <w:rFonts w:ascii="Segoe UI" w:hAnsi="Segoe UI" w:cs="Segoe UI"/>
-          <w:sz w:val="20"/>
-          <w:szCs w:val="20"/>
-        </w:rPr>
-        <w:t xml:space="preserve">Before any programming could be completed to create the ‘Daily Chess Puzzle’ solution, planning first had to be completed. This is through an initial flowchart and various UI design sketches. The flowchart illustrates that upon the startup of the application, the base board is setup. Then the position FEN of the puzzle is read, with pieces generated accordingly. After the board has been setup, the conditions surrounding the puzzle is displayed, and the computer makes their move. It is only after those steps that the puzzle will start for the user. Now that the puzzle has started, if a square on the chessboard is clicked, the playing status of the puzzle is checked, and if </w:t>
-      </w:r>
-      <w:r>
-        <w:rPr>
-          <w:rFonts w:ascii="Segoe UI" w:hAnsi="Segoe UI" w:cs="Segoe UI"/>
-          <w:sz w:val="20"/>
-          <w:szCs w:val="20"/>
-        </w:rPr>
-        <w:t xml:space="preserve">the puzzle has not ended, the square will be checked to see if it contains any images. This is because images are used to display pieces and the available legal moves for the selected piece. If the square clicked is the same as the most recent click, then the legal moves will be clicked, and the pieces affected will be reset. If the square clicked is not the same as the previous </w:t>
-      </w:r>
-      <w:r>
-        <w:rPr>
-          <w:rFonts w:ascii="Segoe UI" w:hAnsi="Segoe UI" w:cs="Segoe UI"/>
-          <w:sz w:val="20"/>
-          <w:szCs w:val="20"/>
-        </w:rPr>
-        <w:t>click and</w:t>
-      </w:r>
-      <w:r>
-        <w:rPr>
-          <w:rFonts w:ascii="Segoe UI" w:hAnsi="Segoe UI" w:cs="Segoe UI"/>
-          <w:sz w:val="20"/>
-          <w:szCs w:val="20"/>
-        </w:rPr>
-        <w:t xml:space="preserve"> does not contain a tag saying “legal” or “capture”, then all legal moves for the selected piece is found and displayed.</w:t>
-      </w:r>
-      <w:r>
-        <w:rPr>
-          <w:rFonts w:ascii="Segoe UI" w:hAnsi="Segoe UI" w:cs="Segoe UI"/>
-          <w:sz w:val="20"/>
-          <w:szCs w:val="20"/>
-        </w:rPr>
-        <w:t xml:space="preserve"> If the square clicked does contain the tag of “legal”, then the previous legal moves are cleared from the board, and the selected piece is moved to </w:t>
-      </w:r>
-      <w:r>
-        <w:rPr>
-          <w:rFonts w:ascii="Segoe UI" w:hAnsi="Segoe UI" w:cs="Segoe UI"/>
-          <w:sz w:val="20"/>
-          <w:szCs w:val="20"/>
-        </w:rPr>
-        <w:t>its</w:t>
-      </w:r>
-      <w:r>
-        <w:rPr>
-          <w:rFonts w:ascii="Segoe UI" w:hAnsi="Segoe UI" w:cs="Segoe UI"/>
-          <w:sz w:val="20"/>
-          <w:szCs w:val="20"/>
-        </w:rPr>
-        <w:t xml:space="preserve"> new destination. If the square clicked contains the tag of “capture”, then the move is checked if it is the correct move according to the puzzle, and if it is the correct move, then the piece in question is captured. If the move is incorrect, then a strike is added. If the strike count reaches 3, then the game is lost. If all moves of the puzzle is completed before all 3 strikes have been accumulated, then the game is won.</w:t>
-      </w:r>
-    </w:p>
-    <w:p>
-      <w:pPr>
-        <w:rPr>
-          <w:b/>
-          <w:bCs/>
-          <w:sz w:val="28"/>
-          <w:szCs w:val="28"/>
-        </w:rPr>
       </w:pPr>
       <w:r>
         <w:rPr>
           <w:noProof/>
         </w:rPr>
         <w:drawing>
-          <wp:inline distT="0" distB="0" distL="0" distR="0" wp14:anchorId="52E5892E" wp14:editId="5E26E2AF">
+          <wp:inline distT="0" distB="0" distL="0" distR="0" wp14:anchorId="52E5892E" wp14:editId="5AFF72E6">
             <wp:extent cx="5724525" cy="3390900"/>
             <wp:effectExtent l="0" t="0" r="0" b="0"/>
             <wp:docPr id="1026943" name="Picture 2"/>
@@ -173,7 +151,7 @@
                     </pic:cNvPicPr>
                   </pic:nvPicPr>
                   <pic:blipFill>
-                    <a:blip r:embed="rId4" cstate="print">
+                    <a:blip r:embed="rId5" cstate="print">
                       <a:extLst>
                         <a:ext uri="{28A0092B-C50C-407E-A947-70E740481C1C}">
                           <a14:useLocalDpi xmlns:a14="http://schemas.microsoft.com/office/drawing/2010/main" val="0"/>
@@ -259,7 +237,42 @@
           <w:sz w:val="20"/>
           <w:szCs w:val="20"/>
         </w:rPr>
-        <w:t xml:space="preserve">in the upper third of the window, and the </w:t>
+        <w:t xml:space="preserve">in the upper third of the window, and the board covering the lower two-thirds. The second design consisted of the </w:t>
+      </w:r>
+      <w:r>
+        <w:rPr>
+          <w:sz w:val="20"/>
+          <w:szCs w:val="20"/>
+        </w:rPr>
+        <w:t>window being horizonal and maximised,</w:t>
+      </w:r>
+      <w:r>
+        <w:rPr>
+          <w:sz w:val="20"/>
+          <w:szCs w:val="20"/>
+        </w:rPr>
+        <w:t xml:space="preserve"> with the board the left two-thirds, and </w:t>
+      </w:r>
+      <w:r>
+        <w:rPr>
+          <w:sz w:val="20"/>
+          <w:szCs w:val="20"/>
+        </w:rPr>
+        <w:t xml:space="preserve">the puzzle details and moves made on the right third. </w:t>
+      </w:r>
+      <w:r>
+        <w:rPr>
+          <w:sz w:val="20"/>
+          <w:szCs w:val="20"/>
+        </w:rPr>
+        <w:t xml:space="preserve">The third design was similar to the </w:t>
+      </w:r>
+      <w:r>
+        <w:rPr>
+          <w:sz w:val="20"/>
+          <w:szCs w:val="20"/>
+        </w:rPr>
+        <w:t xml:space="preserve">second design, however it did not contain the moves made, </w:t>
       </w:r>
       <w:r>
         <w:rPr>
@@ -267,42 +280,7 @@
           <w:szCs w:val="20"/>
         </w:rPr>
         <w:lastRenderedPageBreak/>
-        <w:t xml:space="preserve">board covering the lower two-thirds. The second design consisted of the </w:t>
-      </w:r>
-      <w:r>
-        <w:rPr>
-          <w:sz w:val="20"/>
-          <w:szCs w:val="20"/>
-        </w:rPr>
-        <w:t>window being horizonal and maximised,</w:t>
-      </w:r>
-      <w:r>
-        <w:rPr>
-          <w:sz w:val="20"/>
-          <w:szCs w:val="20"/>
-        </w:rPr>
-        <w:t xml:space="preserve"> with the board the left two-thirds, and </w:t>
-      </w:r>
-      <w:r>
-        <w:rPr>
-          <w:sz w:val="20"/>
-          <w:szCs w:val="20"/>
-        </w:rPr>
-        <w:t xml:space="preserve">the puzzle details and moves made on the right third. </w:t>
-      </w:r>
-      <w:r>
-        <w:rPr>
-          <w:sz w:val="20"/>
-          <w:szCs w:val="20"/>
-        </w:rPr>
-        <w:t xml:space="preserve">The third design was similar to the </w:t>
-      </w:r>
-      <w:r>
-        <w:rPr>
-          <w:sz w:val="20"/>
-          <w:szCs w:val="20"/>
-        </w:rPr>
-        <w:t>second design, however it did not contain the moves made, and however showed the correct and incorrect moves made, as well as the House teams scoreboard.</w:t>
+        <w:t>and however showed the correct and incorrect moves made, as well as the House teams scoreboard.</w:t>
       </w:r>
       <w:r>
         <w:rPr>
@@ -338,6 +316,381 @@
           <w:szCs w:val="20"/>
         </w:rPr>
         <w:t>which fitted their purpose of the application.</w:t>
+      </w:r>
+    </w:p>
+    <w:p>
+      <w:pPr>
+        <w:rPr>
+          <w:rFonts w:asciiTheme="majorHAnsi" w:hAnsiTheme="majorHAnsi"/>
+          <w:b/>
+          <w:bCs/>
+          <w:sz w:val="28"/>
+          <w:szCs w:val="28"/>
+        </w:rPr>
+      </w:pPr>
+      <w:r>
+        <w:rPr>
+          <w:rFonts w:asciiTheme="majorHAnsi" w:hAnsiTheme="majorHAnsi"/>
+          <w:b/>
+          <w:bCs/>
+          <w:sz w:val="28"/>
+          <w:szCs w:val="28"/>
+        </w:rPr>
+        <w:t>Structure Chart</w:t>
+      </w:r>
+    </w:p>
+    <w:p>
+      <w:pPr>
+        <w:rPr>
+          <w:rFonts w:cstheme="minorHAnsi"/>
+          <w:sz w:val="20"/>
+          <w:szCs w:val="20"/>
+        </w:rPr>
+      </w:pPr>
+      <w:r>
+        <w:rPr>
+          <w:rFonts w:cstheme="minorHAnsi"/>
+          <w:sz w:val="20"/>
+          <w:szCs w:val="20"/>
+        </w:rPr>
+        <w:t xml:space="preserve">If this is the first time that the user has opened the application, then the user will be presented with a </w:t>
+      </w:r>
+      <w:r>
+        <w:rPr>
+          <w:rFonts w:cstheme="minorHAnsi"/>
+          <w:sz w:val="20"/>
+          <w:szCs w:val="20"/>
+        </w:rPr>
+        <w:t xml:space="preserve">Welcome Form, </w:t>
+      </w:r>
+      <w:r>
+        <w:rPr>
+          <w:rFonts w:cstheme="minorHAnsi"/>
+          <w:sz w:val="20"/>
+          <w:szCs w:val="20"/>
+        </w:rPr>
+        <w:t>which will allow the user to select the house team they are in, as well as the difficulty they wish to compete in. This information will be passed into the Create New User function. If the user has played in the past, the new user and welcome will not be shown, and the player’s data will be loaded. This involves their username, house team, difficulty setting, score and when they last played being passed on into the main form to load the correct difficulty puzzle onto the screen. After this has occurred, the Puzzle is loaded onto the Main form, through the CSV data of the FEN, moves, and rating</w:t>
+      </w:r>
+      <w:r>
+        <w:rPr>
+          <w:rFonts w:cstheme="minorHAnsi"/>
+          <w:sz w:val="20"/>
+          <w:szCs w:val="20"/>
+        </w:rPr>
+        <w:t xml:space="preserve">, which is passed into the Puzzle class. From the puzzle class, if the puzzle is over, the </w:t>
+      </w:r>
+      <w:proofErr w:type="spellStart"/>
+      <w:r>
+        <w:rPr>
+          <w:rFonts w:cstheme="minorHAnsi"/>
+          <w:sz w:val="20"/>
+          <w:szCs w:val="20"/>
+        </w:rPr>
+        <w:t>isFinished</w:t>
+      </w:r>
+      <w:proofErr w:type="spellEnd"/>
+      <w:r>
+        <w:rPr>
+          <w:rFonts w:cstheme="minorHAnsi"/>
+          <w:sz w:val="20"/>
+          <w:szCs w:val="20"/>
+        </w:rPr>
+        <w:t xml:space="preserve">, </w:t>
+      </w:r>
+      <w:proofErr w:type="spellStart"/>
+      <w:r>
+        <w:rPr>
+          <w:rFonts w:cstheme="minorHAnsi"/>
+          <w:sz w:val="20"/>
+          <w:szCs w:val="20"/>
+        </w:rPr>
+        <w:t>isWon</w:t>
+      </w:r>
+      <w:proofErr w:type="spellEnd"/>
+      <w:r>
+        <w:rPr>
+          <w:rFonts w:cstheme="minorHAnsi"/>
+          <w:sz w:val="20"/>
+          <w:szCs w:val="20"/>
+        </w:rPr>
+        <w:t xml:space="preserve">, and </w:t>
+      </w:r>
+      <w:proofErr w:type="spellStart"/>
+      <w:r>
+        <w:rPr>
+          <w:rFonts w:cstheme="minorHAnsi"/>
+          <w:sz w:val="20"/>
+          <w:szCs w:val="20"/>
+        </w:rPr>
+        <w:t>isGameOver</w:t>
+      </w:r>
+      <w:proofErr w:type="spellEnd"/>
+      <w:r>
+        <w:rPr>
+          <w:rFonts w:cstheme="minorHAnsi"/>
+          <w:sz w:val="20"/>
+          <w:szCs w:val="20"/>
+        </w:rPr>
+        <w:t xml:space="preserve">, are passed into the Game won or lost functions,. If the puzzle is not over, the puzzle class passes the easy puzzle list, intermediate puzzle list, and hard puzzle list to the main form, alongside the Booleans, </w:t>
+      </w:r>
+      <w:proofErr w:type="spellStart"/>
+      <w:r>
+        <w:rPr>
+          <w:rFonts w:cstheme="minorHAnsi"/>
+          <w:sz w:val="20"/>
+          <w:szCs w:val="20"/>
+        </w:rPr>
+        <w:t>isMove</w:t>
+      </w:r>
+      <w:proofErr w:type="spellEnd"/>
+      <w:r>
+        <w:rPr>
+          <w:rFonts w:cstheme="minorHAnsi"/>
+          <w:sz w:val="20"/>
+          <w:szCs w:val="20"/>
+        </w:rPr>
+        <w:t xml:space="preserve"> and </w:t>
+      </w:r>
+      <w:proofErr w:type="spellStart"/>
+      <w:r>
+        <w:rPr>
+          <w:rFonts w:cstheme="minorHAnsi"/>
+          <w:sz w:val="20"/>
+          <w:szCs w:val="20"/>
+        </w:rPr>
+        <w:t>isFinished</w:t>
+      </w:r>
+      <w:proofErr w:type="spellEnd"/>
+      <w:r>
+        <w:rPr>
+          <w:rFonts w:cstheme="minorHAnsi"/>
+          <w:sz w:val="20"/>
+          <w:szCs w:val="20"/>
+        </w:rPr>
+        <w:t>.</w:t>
+      </w:r>
+      <w:r>
+        <w:rPr>
+          <w:rFonts w:cstheme="minorHAnsi"/>
+          <w:sz w:val="20"/>
+          <w:szCs w:val="20"/>
+        </w:rPr>
+        <w:t xml:space="preserve"> From this, the main form passes the section variable and </w:t>
+      </w:r>
+      <w:proofErr w:type="spellStart"/>
+      <w:r>
+        <w:rPr>
+          <w:rFonts w:cstheme="minorHAnsi"/>
+          <w:sz w:val="20"/>
+          <w:szCs w:val="20"/>
+        </w:rPr>
+        <w:t>rankNum</w:t>
+      </w:r>
+      <w:proofErr w:type="spellEnd"/>
+      <w:r>
+        <w:rPr>
+          <w:rFonts w:cstheme="minorHAnsi"/>
+          <w:sz w:val="20"/>
+          <w:szCs w:val="20"/>
+        </w:rPr>
+        <w:t xml:space="preserve"> variable to the setup board function, which will correctly display the puzzle according to the FEN set in the puzzle class. From there, the main class passes the </w:t>
+      </w:r>
+      <w:proofErr w:type="spellStart"/>
+      <w:r>
+        <w:rPr>
+          <w:rFonts w:cstheme="minorHAnsi"/>
+          <w:sz w:val="20"/>
+          <w:szCs w:val="20"/>
+        </w:rPr>
+        <w:t>isCapture</w:t>
+      </w:r>
+      <w:proofErr w:type="spellEnd"/>
+      <w:r>
+        <w:rPr>
+          <w:rFonts w:cstheme="minorHAnsi"/>
+          <w:sz w:val="20"/>
+          <w:szCs w:val="20"/>
+        </w:rPr>
+        <w:t xml:space="preserve">, </w:t>
+      </w:r>
+      <w:proofErr w:type="spellStart"/>
+      <w:r>
+        <w:rPr>
+          <w:rFonts w:cstheme="minorHAnsi"/>
+          <w:sz w:val="20"/>
+          <w:szCs w:val="20"/>
+        </w:rPr>
+        <w:t>isLegal</w:t>
+      </w:r>
+      <w:proofErr w:type="spellEnd"/>
+      <w:r>
+        <w:rPr>
+          <w:rFonts w:cstheme="minorHAnsi"/>
+          <w:sz w:val="20"/>
+          <w:szCs w:val="20"/>
+        </w:rPr>
+        <w:t xml:space="preserve">, and </w:t>
+      </w:r>
+      <w:proofErr w:type="spellStart"/>
+      <w:r>
+        <w:rPr>
+          <w:rFonts w:cstheme="minorHAnsi"/>
+          <w:sz w:val="20"/>
+          <w:szCs w:val="20"/>
+        </w:rPr>
+        <w:t>isMoved</w:t>
+      </w:r>
+      <w:proofErr w:type="spellEnd"/>
+      <w:r>
+        <w:rPr>
+          <w:rFonts w:cstheme="minorHAnsi"/>
+          <w:sz w:val="20"/>
+          <w:szCs w:val="20"/>
+        </w:rPr>
+        <w:t xml:space="preserve"> Booleans alongside the previous piece, previous position, current position, current square name and previous square name variables.</w:t>
+      </w:r>
+    </w:p>
+    <w:p>
+      <w:pPr>
+        <w:rPr>
+          <w:rFonts w:asciiTheme="majorHAnsi" w:hAnsiTheme="majorHAnsi"/>
+          <w:b/>
+          <w:bCs/>
+          <w:sz w:val="28"/>
+          <w:szCs w:val="28"/>
+        </w:rPr>
+      </w:pPr>
+      <w:r>
+        <w:rPr>
+          <w:rFonts w:asciiTheme="majorHAnsi" w:hAnsiTheme="majorHAnsi"/>
+          <w:b/>
+          <w:bCs/>
+          <w:noProof/>
+          <w:sz w:val="28"/>
+          <w:szCs w:val="28"/>
+        </w:rPr>
+        <w:drawing>
+          <wp:inline distT="0" distB="0" distL="0" distR="0" wp14:anchorId="5BB490BB" wp14:editId="57BFACAF">
+            <wp:extent cx="2496294" cy="3086100"/>
+            <wp:effectExtent l="0" t="0" r="0" b="0"/>
+            <wp:docPr id="1828307627" name="Picture 1"/>
+            <wp:cNvGraphicFramePr>
+              <a:graphicFrameLocks xmlns:a="http://schemas.openxmlformats.org/drawingml/2006/main" noChangeAspect="1"/>
+            </wp:cNvGraphicFramePr>
+            <a:graphic xmlns:a="http://schemas.openxmlformats.org/drawingml/2006/main">
+              <a:graphicData uri="http://schemas.openxmlformats.org/drawingml/2006/picture">
+                <pic:pic xmlns:pic="http://schemas.openxmlformats.org/drawingml/2006/picture">
+                  <pic:nvPicPr>
+                    <pic:cNvPr id="0" name="Picture 1"/>
+                    <pic:cNvPicPr>
+                      <a:picLocks noChangeAspect="1" noChangeArrowheads="1"/>
+                    </pic:cNvPicPr>
+                  </pic:nvPicPr>
+                  <pic:blipFill>
+                    <a:blip r:embed="rId6" cstate="print">
+                      <a:extLst>
+                        <a:ext uri="{28A0092B-C50C-407E-A947-70E740481C1C}">
+                          <a14:useLocalDpi xmlns:a14="http://schemas.microsoft.com/office/drawing/2010/main" val="0"/>
+                        </a:ext>
+                      </a:extLst>
+                    </a:blip>
+                    <a:srcRect/>
+                    <a:stretch>
+                      <a:fillRect/>
+                    </a:stretch>
+                  </pic:blipFill>
+                  <pic:spPr bwMode="auto">
+                    <a:xfrm>
+                      <a:off x="0" y="0"/>
+                      <a:ext cx="2502062" cy="3093231"/>
+                    </a:xfrm>
+                    <a:prstGeom prst="rect">
+                      <a:avLst/>
+                    </a:prstGeom>
+                    <a:noFill/>
+                    <a:ln>
+                      <a:noFill/>
+                    </a:ln>
+                  </pic:spPr>
+                </pic:pic>
+              </a:graphicData>
+            </a:graphic>
+          </wp:inline>
+        </w:drawing>
+      </w:r>
+      <w:r>
+        <w:rPr>
+          <w:rFonts w:asciiTheme="majorHAnsi" w:hAnsiTheme="majorHAnsi"/>
+          <w:b/>
+          <w:bCs/>
+          <w:sz w:val="28"/>
+          <w:szCs w:val="28"/>
+        </w:rPr>
+        <w:t xml:space="preserve">              </w:t>
+      </w:r>
+      <w:r>
+        <w:rPr>
+          <w:rFonts w:asciiTheme="majorHAnsi" w:hAnsiTheme="majorHAnsi"/>
+          <w:b/>
+          <w:bCs/>
+          <w:sz w:val="28"/>
+          <w:szCs w:val="28"/>
+        </w:rPr>
+        <w:drawing>
+          <wp:inline distT="0" distB="0" distL="0" distR="0" wp14:anchorId="6FA14DD7" wp14:editId="73853142">
+            <wp:extent cx="2479497" cy="2952750"/>
+            <wp:effectExtent l="0" t="0" r="0" b="0"/>
+            <wp:docPr id="6" name="Picture 5" descr="A diagram of a diagram&#10;&#10;Description automatically generated">
+              <a:extLst xmlns:a="http://schemas.openxmlformats.org/drawingml/2006/main">
+                <a:ext uri="{FF2B5EF4-FFF2-40B4-BE49-F238E27FC236}">
+                  <a16:creationId xmlns:a16="http://schemas.microsoft.com/office/drawing/2014/main" id="{158F72BA-C4E0-8432-2DAF-ACFF506218F0}"/>
+                </a:ext>
+              </a:extLst>
+            </wp:docPr>
+            <wp:cNvGraphicFramePr>
+              <a:graphicFrameLocks xmlns:a="http://schemas.openxmlformats.org/drawingml/2006/main" noChangeAspect="1"/>
+            </wp:cNvGraphicFramePr>
+            <a:graphic xmlns:a="http://schemas.openxmlformats.org/drawingml/2006/main">
+              <a:graphicData uri="http://schemas.openxmlformats.org/drawingml/2006/picture">
+                <pic:pic xmlns:pic="http://schemas.openxmlformats.org/drawingml/2006/picture">
+                  <pic:nvPicPr>
+                    <pic:cNvPr id="6" name="Picture 5" descr="A diagram of a diagram&#10;&#10;Description automatically generated">
+                      <a:extLst>
+                        <a:ext uri="{FF2B5EF4-FFF2-40B4-BE49-F238E27FC236}">
+                          <a16:creationId xmlns:a16="http://schemas.microsoft.com/office/drawing/2014/main" id="{158F72BA-C4E0-8432-2DAF-ACFF506218F0}"/>
+                        </a:ext>
+                      </a:extLst>
+                    </pic:cNvPr>
+                    <pic:cNvPicPr>
+                      <a:picLocks noChangeAspect="1"/>
+                    </pic:cNvPicPr>
+                  </pic:nvPicPr>
+                  <pic:blipFill>
+                    <a:blip r:embed="rId7" cstate="print">
+                      <a:extLst>
+                        <a:ext uri="{28A0092B-C50C-407E-A947-70E740481C1C}">
+                          <a14:useLocalDpi xmlns:a14="http://schemas.microsoft.com/office/drawing/2010/main" val="0"/>
+                        </a:ext>
+                      </a:extLst>
+                    </a:blip>
+                    <a:stretch>
+                      <a:fillRect/>
+                    </a:stretch>
+                  </pic:blipFill>
+                  <pic:spPr>
+                    <a:xfrm>
+                      <a:off x="0" y="0"/>
+                      <a:ext cx="2486837" cy="2961491"/>
+                    </a:xfrm>
+                    <a:prstGeom prst="rect">
+                      <a:avLst/>
+                    </a:prstGeom>
+                  </pic:spPr>
+                </pic:pic>
+              </a:graphicData>
+            </a:graphic>
+          </wp:inline>
+        </w:drawing>
       </w:r>
     </w:p>
     <w:p>
@@ -529,6 +882,7 @@
           <w:lang w:eastAsia="en-AU"/>
           <w14:ligatures w14:val="none"/>
         </w:rPr>
+        <w:lastRenderedPageBreak/>
         <w:t>&lt;FEN&gt; </w:t>
       </w:r>
       <w:r>
@@ -1201,7 +1555,6 @@
           <w:sz w:val="20"/>
           <w:szCs w:val="20"/>
         </w:rPr>
-        <w:lastRenderedPageBreak/>
         <w:t xml:space="preserve">When it comes to Castling ability, </w:t>
       </w:r>
       <w:r>
@@ -1336,6 +1689,22 @@
     </w:p>
     <w:p>
       <w:pPr>
+        <w:rPr>
+          <w:sz w:val="20"/>
+          <w:szCs w:val="20"/>
+        </w:rPr>
+      </w:pPr>
+    </w:p>
+    <w:p>
+      <w:pPr>
+        <w:rPr>
+          <w:sz w:val="20"/>
+          <w:szCs w:val="20"/>
+        </w:rPr>
+      </w:pPr>
+    </w:p>
+    <w:p>
+      <w:pPr>
         <w:pStyle w:val="HTMLPreformatted"/>
         <w:pBdr>
           <w:top w:val="single" w:sz="6" w:space="12" w:color="EAECF0"/>
@@ -1525,6 +1894,7 @@
           <w:sz w:val="21"/>
           <w:szCs w:val="21"/>
         </w:rPr>
+        <w:lastRenderedPageBreak/>
         <w:t>&lt;</w:t>
       </w:r>
       <w:proofErr w:type="spellStart"/>
@@ -1561,6 +1931,47 @@
           <w:szCs w:val="20"/>
         </w:rPr>
       </w:pPr>
+      <w:r>
+        <w:rPr>
+          <w:sz w:val="20"/>
+          <w:szCs w:val="20"/>
+        </w:rPr>
+        <w:drawing>
+          <wp:inline distT="0" distB="0" distL="0" distR="0" wp14:anchorId="4543BF74" wp14:editId="531493BD">
+            <wp:extent cx="5715798" cy="7401958"/>
+            <wp:effectExtent l="0" t="0" r="0" b="8890"/>
+            <wp:docPr id="435971626" name="Picture 1"/>
+            <wp:cNvGraphicFramePr>
+              <a:graphicFrameLocks xmlns:a="http://schemas.openxmlformats.org/drawingml/2006/main" noChangeAspect="1"/>
+            </wp:cNvGraphicFramePr>
+            <a:graphic xmlns:a="http://schemas.openxmlformats.org/drawingml/2006/main">
+              <a:graphicData uri="http://schemas.openxmlformats.org/drawingml/2006/picture">
+                <pic:pic xmlns:pic="http://schemas.openxmlformats.org/drawingml/2006/picture">
+                  <pic:nvPicPr>
+                    <pic:cNvPr id="435971626" name=""/>
+                    <pic:cNvPicPr/>
+                  </pic:nvPicPr>
+                  <pic:blipFill>
+                    <a:blip r:embed="rId8"/>
+                    <a:stretch>
+                      <a:fillRect/>
+                    </a:stretch>
+                  </pic:blipFill>
+                  <pic:spPr>
+                    <a:xfrm>
+                      <a:off x="0" y="0"/>
+                      <a:ext cx="5715798" cy="7401958"/>
+                    </a:xfrm>
+                    <a:prstGeom prst="rect">
+                      <a:avLst/>
+                    </a:prstGeom>
+                  </pic:spPr>
+                </pic:pic>
+              </a:graphicData>
+            </a:graphic>
+          </wp:inline>
+        </w:drawing>
+      </w:r>
     </w:p>
     <w:p>
       <w:pPr>
@@ -1633,7 +2044,15 @@
           <w:sz w:val="20"/>
           <w:szCs w:val="20"/>
         </w:rPr>
-        <w:t xml:space="preserve"> is the array of the board behind the visible board, which is utilised in move generation and move checking to determine if a move is legal or </w:t>
+        <w:t xml:space="preserve"> is the array of the board behind the visible board, which is utilised in move generation and move checking to </w:t>
+      </w:r>
+      <w:r>
+        <w:rPr>
+          <w:sz w:val="20"/>
+          <w:szCs w:val="20"/>
+        </w:rPr>
+        <w:lastRenderedPageBreak/>
+        <w:t xml:space="preserve">determine if a move is legal or </w:t>
       </w:r>
       <w:r>
         <w:rPr>
@@ -1757,6 +2176,7 @@
       </w:pPr>
       <w:r>
         <w:rPr>
+          <w:noProof/>
           <w:sz w:val="20"/>
           <w:szCs w:val="20"/>
         </w:rPr>
@@ -1776,7 +2196,7 @@
                     <pic:cNvPicPr/>
                   </pic:nvPicPr>
                   <pic:blipFill>
-                    <a:blip r:embed="rId5"/>
+                    <a:blip r:embed="rId9"/>
                     <a:stretch>
                       <a:fillRect/>
                     </a:stretch>
@@ -1806,10 +2226,10 @@
       </w:pPr>
       <w:r>
         <w:rPr>
-          <w:sz w:val="20"/>
-          <w:szCs w:val="20"/>
-        </w:rPr>
-        <w:lastRenderedPageBreak/>
+          <w:noProof/>
+          <w:sz w:val="20"/>
+          <w:szCs w:val="20"/>
+        </w:rPr>
         <w:drawing>
           <wp:inline distT="0" distB="0" distL="0" distR="0" wp14:anchorId="0E0B8E14" wp14:editId="6C564D4F">
             <wp:extent cx="4344006" cy="1448002"/>
@@ -1826,7 +2246,7 @@
                     <pic:cNvPicPr/>
                   </pic:nvPicPr>
                   <pic:blipFill>
-                    <a:blip r:embed="rId6"/>
+                    <a:blip r:embed="rId10"/>
                     <a:stretch>
                       <a:fillRect/>
                     </a:stretch>
@@ -2090,9 +2510,11 @@
       <w:r>
         <w:rPr>
           <w:rFonts w:cstheme="minorHAnsi"/>
-          <w:sz w:val="20"/>
-          <w:szCs w:val="20"/>
-        </w:rPr>
+          <w:noProof/>
+          <w:sz w:val="20"/>
+          <w:szCs w:val="20"/>
+        </w:rPr>
+        <w:lastRenderedPageBreak/>
         <w:drawing>
           <wp:inline distT="0" distB="0" distL="0" distR="0" wp14:anchorId="7F6D35CD" wp14:editId="61CC5371">
             <wp:extent cx="3336004" cy="3452648"/>
@@ -2109,7 +2531,7 @@
                     <pic:cNvPicPr/>
                   </pic:nvPicPr>
                   <pic:blipFill>
-                    <a:blip r:embed="rId7"/>
+                    <a:blip r:embed="rId11"/>
                     <a:stretch>
                       <a:fillRect/>
                     </a:stretch>
@@ -2141,10 +2563,10 @@
       <w:r>
         <w:rPr>
           <w:rFonts w:cstheme="minorHAnsi"/>
-          <w:sz w:val="20"/>
-          <w:szCs w:val="20"/>
-        </w:rPr>
-        <w:lastRenderedPageBreak/>
+          <w:noProof/>
+          <w:sz w:val="20"/>
+          <w:szCs w:val="20"/>
+        </w:rPr>
         <w:drawing>
           <wp:inline distT="0" distB="0" distL="0" distR="0" wp14:anchorId="3DB309FA" wp14:editId="35D840F4">
             <wp:extent cx="5731510" cy="3158490"/>
@@ -2161,7 +2583,7 @@
                     <pic:cNvPicPr/>
                   </pic:nvPicPr>
                   <pic:blipFill>
-                    <a:blip r:embed="rId8"/>
+                    <a:blip r:embed="rId12"/>
                     <a:stretch>
                       <a:fillRect/>
                     </a:stretch>
@@ -2193,6 +2615,7 @@
       <w:r>
         <w:rPr>
           <w:rFonts w:cstheme="minorHAnsi"/>
+          <w:noProof/>
           <w:sz w:val="20"/>
           <w:szCs w:val="20"/>
         </w:rPr>
@@ -2212,7 +2635,7 @@
                     <pic:cNvPicPr/>
                   </pic:nvPicPr>
                   <pic:blipFill>
-                    <a:blip r:embed="rId9"/>
+                    <a:blip r:embed="rId13"/>
                     <a:stretch>
                       <a:fillRect/>
                     </a:stretch>
@@ -2316,6 +2739,7 @@
           <w:sz w:val="20"/>
           <w:szCs w:val="20"/>
         </w:rPr>
+        <w:lastRenderedPageBreak/>
         <w:t xml:space="preserve">In the second build of the </w:t>
       </w:r>
       <w:r>
@@ -2721,97 +3145,90 @@
           <w:sz w:val="20"/>
           <w:szCs w:val="20"/>
         </w:rPr>
-        <w:t xml:space="preserve"> is up </w:t>
-      </w:r>
-      <w:r>
-        <w:rPr>
-          <w:rFonts w:cstheme="minorHAnsi"/>
+        <w:t xml:space="preserve"> is up to. From</w:t>
+      </w:r>
+      <w:r>
+        <w:rPr>
+          <w:rFonts w:cstheme="minorHAnsi"/>
+          <w:sz w:val="20"/>
+          <w:szCs w:val="20"/>
+        </w:rPr>
+        <w:t xml:space="preserve"> thi</w:t>
+      </w:r>
+      <w:r>
+        <w:rPr>
+          <w:rFonts w:cstheme="minorHAnsi"/>
+          <w:sz w:val="20"/>
+          <w:szCs w:val="20"/>
+        </w:rPr>
+        <w:t xml:space="preserve">s </w:t>
+      </w:r>
+      <w:r>
+        <w:rPr>
+          <w:rFonts w:cstheme="minorHAnsi"/>
+          <w:sz w:val="20"/>
+          <w:szCs w:val="20"/>
+        </w:rPr>
+        <w:t xml:space="preserve">point, the </w:t>
+      </w:r>
+      <w:r>
+        <w:rPr>
+          <w:rFonts w:cstheme="minorHAnsi"/>
+          <w:sz w:val="20"/>
+          <w:szCs w:val="20"/>
+        </w:rPr>
+        <w:t xml:space="preserve">list associated with the </w:t>
+      </w:r>
+      <w:r>
+        <w:rPr>
+          <w:rFonts w:cstheme="minorHAnsi"/>
+          <w:sz w:val="20"/>
+          <w:szCs w:val="20"/>
+        </w:rPr>
+        <w:t xml:space="preserve">set difficulty, has it’s puzzle allocated to the </w:t>
+      </w:r>
+      <w:proofErr w:type="spellStart"/>
+      <w:r>
+        <w:rPr>
+          <w:rFonts w:cstheme="minorHAnsi"/>
+          <w:sz w:val="20"/>
+          <w:szCs w:val="20"/>
+        </w:rPr>
+        <w:t>todaysPuzzle</w:t>
+      </w:r>
+      <w:proofErr w:type="spellEnd"/>
+      <w:r>
+        <w:rPr>
+          <w:rFonts w:cstheme="minorHAnsi"/>
+          <w:sz w:val="20"/>
+          <w:szCs w:val="20"/>
+        </w:rPr>
+        <w:t xml:space="preserve"> variable.</w:t>
+      </w:r>
+    </w:p>
+    <w:p>
+      <w:pPr>
+        <w:rPr>
+          <w:rFonts w:cstheme="minorHAnsi"/>
+          <w:sz w:val="20"/>
+          <w:szCs w:val="20"/>
+        </w:rPr>
+      </w:pPr>
+    </w:p>
+    <w:p>
+      <w:pPr>
+        <w:rPr>
+          <w:sz w:val="20"/>
+          <w:szCs w:val="20"/>
+        </w:rPr>
+      </w:pPr>
+      <w:r>
+        <w:rPr>
+          <w:noProof/>
           <w:sz w:val="20"/>
           <w:szCs w:val="20"/>
         </w:rPr>
         <w:lastRenderedPageBreak/>
-        <w:t>to. From</w:t>
-      </w:r>
-      <w:r>
-        <w:rPr>
-          <w:rFonts w:cstheme="minorHAnsi"/>
-          <w:sz w:val="20"/>
-          <w:szCs w:val="20"/>
-        </w:rPr>
-        <w:t xml:space="preserve"> thi</w:t>
-      </w:r>
-      <w:r>
-        <w:rPr>
-          <w:rFonts w:cstheme="minorHAnsi"/>
-          <w:sz w:val="20"/>
-          <w:szCs w:val="20"/>
-        </w:rPr>
-        <w:t xml:space="preserve">s </w:t>
-      </w:r>
-      <w:r>
-        <w:rPr>
-          <w:rFonts w:cstheme="minorHAnsi"/>
-          <w:sz w:val="20"/>
-          <w:szCs w:val="20"/>
-        </w:rPr>
-        <w:t xml:space="preserve">point, the </w:t>
-      </w:r>
-      <w:r>
-        <w:rPr>
-          <w:rFonts w:cstheme="minorHAnsi"/>
-          <w:sz w:val="20"/>
-          <w:szCs w:val="20"/>
-        </w:rPr>
-        <w:t xml:space="preserve">list associated with the </w:t>
-      </w:r>
-      <w:r>
-        <w:rPr>
-          <w:rFonts w:cstheme="minorHAnsi"/>
-          <w:sz w:val="20"/>
-          <w:szCs w:val="20"/>
-        </w:rPr>
-        <w:t xml:space="preserve">set difficulty, has it’s puzzle allocated to the </w:t>
-      </w:r>
-      <w:proofErr w:type="spellStart"/>
-      <w:r>
-        <w:rPr>
-          <w:rFonts w:cstheme="minorHAnsi"/>
-          <w:sz w:val="20"/>
-          <w:szCs w:val="20"/>
-        </w:rPr>
-        <w:t>todaysPuzzle</w:t>
-      </w:r>
-      <w:proofErr w:type="spellEnd"/>
-      <w:r>
-        <w:rPr>
-          <w:rFonts w:cstheme="minorHAnsi"/>
-          <w:sz w:val="20"/>
-          <w:szCs w:val="20"/>
-        </w:rPr>
-        <w:t xml:space="preserve"> variable.</w:t>
-      </w:r>
-    </w:p>
-    <w:p>
-      <w:pPr>
-        <w:rPr>
-          <w:rFonts w:cstheme="minorHAnsi"/>
-          <w:sz w:val="20"/>
-          <w:szCs w:val="20"/>
-        </w:rPr>
-      </w:pPr>
-    </w:p>
-    <w:p>
-      <w:pPr>
-        <w:rPr>
-          <w:sz w:val="20"/>
-          <w:szCs w:val="20"/>
-        </w:rPr>
-      </w:pPr>
-      <w:r>
-        <w:rPr>
-          <w:sz w:val="20"/>
-          <w:szCs w:val="20"/>
-        </w:rPr>
         <w:drawing>
           <wp:inline distT="0" distB="0" distL="0" distR="0" wp14:anchorId="49331440" wp14:editId="479CC6B2">
             <wp:extent cx="5268060" cy="4553585"/>
@@ -2828,7 +3245,7 @@
                     <pic:cNvPicPr/>
                   </pic:nvPicPr>
                   <pic:blipFill>
-                    <a:blip r:embed="rId10"/>
+                    <a:blip r:embed="rId14"/>
                     <a:stretch>
                       <a:fillRect/>
                     </a:stretch>
@@ -2858,6 +3275,7 @@
       </w:pPr>
       <w:r>
         <w:rPr>
+          <w:noProof/>
           <w:sz w:val="20"/>
           <w:szCs w:val="20"/>
         </w:rPr>
@@ -2878,7 +3296,7 @@
                     <pic:cNvPicPr/>
                   </pic:nvPicPr>
                   <pic:blipFill>
-                    <a:blip r:embed="rId11"/>
+                    <a:blip r:embed="rId15"/>
                     <a:stretch>
                       <a:fillRect/>
                     </a:stretch>
@@ -2923,6 +3341,81 @@
     <w:p>
       <w:pPr>
         <w:rPr>
+          <w:rFonts w:cstheme="minorHAnsi"/>
+          <w:sz w:val="20"/>
+          <w:szCs w:val="20"/>
+        </w:rPr>
+      </w:pPr>
+      <w:r>
+        <w:rPr>
+          <w:rFonts w:cstheme="minorHAnsi"/>
+          <w:sz w:val="20"/>
+          <w:szCs w:val="20"/>
+        </w:rPr>
+        <w:t xml:space="preserve">After adding the automation of the Daily Puzzle, the client particularly liked </w:t>
+      </w:r>
+      <w:r>
+        <w:rPr>
+          <w:rFonts w:cstheme="minorHAnsi"/>
+          <w:sz w:val="20"/>
+          <w:szCs w:val="20"/>
+        </w:rPr>
+        <w:t xml:space="preserve">how the puzzles were selected on the daily basis, with the ability to play in different difficulties. However, the client did question whether it was possible for the user to complete the Daily Puzzle twice in one day, and if it were possible to have a point system. </w:t>
+      </w:r>
+    </w:p>
+    <w:p>
+      <w:pPr>
+        <w:rPr>
+          <w:rFonts w:cstheme="minorHAnsi"/>
+          <w:sz w:val="20"/>
+          <w:szCs w:val="20"/>
+        </w:rPr>
+      </w:pPr>
+      <w:r>
+        <w:rPr>
+          <w:rFonts w:cstheme="minorHAnsi"/>
+          <w:sz w:val="20"/>
+          <w:szCs w:val="20"/>
+        </w:rPr>
+        <w:t>To fit this request from the client, an SQL database was created that would handle the ind</w:t>
+      </w:r>
+      <w:r>
+        <w:rPr>
+          <w:rFonts w:cstheme="minorHAnsi"/>
+          <w:sz w:val="20"/>
+          <w:szCs w:val="20"/>
+        </w:rPr>
+        <w:t>ividu</w:t>
+      </w:r>
+      <w:r>
+        <w:rPr>
+          <w:rFonts w:cstheme="minorHAnsi"/>
+          <w:sz w:val="20"/>
+          <w:szCs w:val="20"/>
+        </w:rPr>
+        <w:t xml:space="preserve">al user’s information, being their username, house team, current overall score, the date they last played on, and the difficulty setting that they have set.  </w:t>
+      </w:r>
+      <w:r>
+        <w:rPr>
+          <w:rFonts w:cstheme="minorHAnsi"/>
+          <w:sz w:val="20"/>
+          <w:szCs w:val="20"/>
+        </w:rPr>
+        <w:t xml:space="preserve">On top of this information, the Team Scores would also be </w:t>
+      </w:r>
+      <w:r>
+        <w:rPr>
+          <w:rFonts w:cstheme="minorHAnsi"/>
+          <w:sz w:val="20"/>
+          <w:szCs w:val="20"/>
+        </w:rPr>
+        <w:lastRenderedPageBreak/>
+        <w:t>kept within their own table, being added to through the query “update team scores set score equals team score where team name equals house team”.</w:t>
+      </w:r>
+    </w:p>
+    <w:p>
+      <w:pPr>
+        <w:rPr>
           <w:b/>
           <w:bCs/>
           <w:sz w:val="28"/>
@@ -2937,7 +3430,6 @@
           <w:sz w:val="28"/>
           <w:szCs w:val="28"/>
         </w:rPr>
-        <w:lastRenderedPageBreak/>
         <w:drawing>
           <wp:inline distT="0" distB="0" distL="0" distR="0" wp14:anchorId="3B248C5A" wp14:editId="14D3355C">
             <wp:extent cx="5888083" cy="3429000"/>
@@ -2956,7 +3448,7 @@
                     </pic:cNvPicPr>
                   </pic:nvPicPr>
                   <pic:blipFill>
-                    <a:blip r:embed="rId12" cstate="print">
+                    <a:blip r:embed="rId16" cstate="print">
                       <a:extLst>
                         <a:ext uri="{28A0092B-C50C-407E-A947-70E740481C1C}">
                           <a14:useLocalDpi xmlns:a14="http://schemas.microsoft.com/office/drawing/2010/main" val="0"/>
@@ -2988,7 +3480,84 @@
         </w:drawing>
       </w:r>
     </w:p>
+    <w:p>
+      <w:r>
+        <w:drawing>
+          <wp:inline distT="0" distB="0" distL="0" distR="0" wp14:anchorId="13E6EE5B" wp14:editId="1D52D262">
+            <wp:extent cx="4201111" cy="1752845"/>
+            <wp:effectExtent l="0" t="0" r="0" b="0"/>
+            <wp:docPr id="1678225574" name="Picture 1"/>
+            <wp:cNvGraphicFramePr>
+              <a:graphicFrameLocks xmlns:a="http://schemas.openxmlformats.org/drawingml/2006/main" noChangeAspect="1"/>
+            </wp:cNvGraphicFramePr>
+            <a:graphic xmlns:a="http://schemas.openxmlformats.org/drawingml/2006/main">
+              <a:graphicData uri="http://schemas.openxmlformats.org/drawingml/2006/picture">
+                <pic:pic xmlns:pic="http://schemas.openxmlformats.org/drawingml/2006/picture">
+                  <pic:nvPicPr>
+                    <pic:cNvPr id="1678225574" name=""/>
+                    <pic:cNvPicPr/>
+                  </pic:nvPicPr>
+                  <pic:blipFill>
+                    <a:blip r:embed="rId17"/>
+                    <a:stretch>
+                      <a:fillRect/>
+                    </a:stretch>
+                  </pic:blipFill>
+                  <pic:spPr>
+                    <a:xfrm>
+                      <a:off x="0" y="0"/>
+                      <a:ext cx="4201111" cy="1752845"/>
+                    </a:xfrm>
+                    <a:prstGeom prst="rect">
+                      <a:avLst/>
+                    </a:prstGeom>
+                  </pic:spPr>
+                </pic:pic>
+              </a:graphicData>
+            </a:graphic>
+          </wp:inline>
+        </w:drawing>
+      </w:r>
+    </w:p>
     <w:p/>
+    <w:p>
+      <w:pPr>
+        <w:rPr>
+          <w:rFonts w:asciiTheme="majorHAnsi" w:hAnsiTheme="majorHAnsi"/>
+          <w:b/>
+          <w:bCs/>
+          <w:sz w:val="28"/>
+          <w:szCs w:val="28"/>
+        </w:rPr>
+      </w:pPr>
+      <w:r>
+        <w:rPr>
+          <w:rFonts w:asciiTheme="majorHAnsi" w:hAnsiTheme="majorHAnsi"/>
+          <w:b/>
+          <w:bCs/>
+          <w:sz w:val="28"/>
+          <w:szCs w:val="28"/>
+        </w:rPr>
+        <w:t>Writer’s Statement</w:t>
+      </w:r>
+    </w:p>
+    <w:p>
+      <w:pPr>
+        <w:rPr>
+          <w:rFonts w:cstheme="minorHAnsi"/>
+          <w:sz w:val="20"/>
+          <w:szCs w:val="20"/>
+        </w:rPr>
+      </w:pPr>
+      <w:r>
+        <w:rPr>
+          <w:rFonts w:cstheme="minorHAnsi"/>
+          <w:sz w:val="20"/>
+          <w:szCs w:val="20"/>
+        </w:rPr>
+        <w:t xml:space="preserve">When creating the </w:t>
+      </w:r>
+    </w:p>
     <w:sectPr>
       <w:pgSz w:w="11906" w:h="16838"/>
       <w:pgMar w:top="1440" w:right="1440" w:bottom="1440" w:left="1440" w:header="708" w:footer="708" w:gutter="0"/>
@@ -3404,7 +3973,6 @@
   <w:style w:type="character" w:default="1" w:styleId="DefaultParagraphFont">
     <w:name w:val="Default Paragraph Font"/>
     <w:uiPriority w:val="1"/>
-    <w:semiHidden/>
     <w:unhideWhenUsed/>
   </w:style>
   <w:style w:type="table" w:default="1" w:styleId="TableNormal">
@@ -3684,4 +4252,16 @@
     </a:ext>
   </a:extLst>
 </a:theme>
+</file>
+
+<file path=customXml/item1.xml><?xml version="1.0" encoding="utf-8"?>
+<b:Sources xmlns:b="http://schemas.openxmlformats.org/officeDocument/2006/bibliography" xmlns="http://schemas.openxmlformats.org/officeDocument/2006/bibliography" SelectedStyle="\APASixthEditionOfficeOnline.xsl" StyleName="APA" Version="6"/>
+</file>
+
+<file path=customXml/itemProps1.xml><?xml version="1.0" encoding="utf-8"?>
+<ds:datastoreItem xmlns:ds="http://schemas.openxmlformats.org/officeDocument/2006/customXml" ds:itemID="{294D2554-6773-4615-8E19-FC41B5175338}">
+  <ds:schemaRefs>
+    <ds:schemaRef ds:uri="http://schemas.openxmlformats.org/officeDocument/2006/bibliography"/>
+  </ds:schemaRefs>
+</ds:datastoreItem>
 </file>
</xml_diff>